<commit_message>
nmv 30 07 2025
</commit_message>
<xml_diff>
--- a/TS Jatai Ghanam Project/TS 6.2/TS 6.2 Ghanam Sanskrit Corrections.docx
+++ b/TS Jatai Ghanam Project/TS 6.2/TS 6.2 Ghanam Sanskrit Corrections.docx
@@ -276,6 +276,7 @@
               </w:rPr>
               <w:t>(</w:t>
             </w:r>
+            <w:proofErr w:type="gramStart"/>
             <w:r>
               <w:rPr>
                 <w:rFonts w:cs="BRH Devanagari Extra"/>
@@ -299,7 +300,16 @@
                 <w:color w:val="000000"/>
                 <w:szCs w:val="32"/>
               </w:rPr>
-              <w:t>[P20</w:t>
+              <w:t>[</w:t>
+            </w:r>
+            <w:proofErr w:type="gramEnd"/>
+            <w:r>
+              <w:rPr>
+                <w:rFonts w:cs="BRH Devanagari Extra"/>
+                <w:color w:val="000000"/>
+                <w:szCs w:val="32"/>
+              </w:rPr>
+              <w:t>P20</w:t>
             </w:r>
             <w:r>
               <w:rPr>
@@ -670,6 +680,7 @@
               </w:rPr>
               <w:t>(</w:t>
             </w:r>
+            <w:proofErr w:type="gramStart"/>
             <w:r>
               <w:rPr>
                 <w:rFonts w:cs="BRH Devanagari Extra"/>
@@ -693,7 +704,16 @@
                 <w:color w:val="000000"/>
                 <w:szCs w:val="32"/>
               </w:rPr>
-              <w:t>[P20</w:t>
+              <w:t>[</w:t>
+            </w:r>
+            <w:proofErr w:type="gramEnd"/>
+            <w:r>
+              <w:rPr>
+                <w:rFonts w:cs="BRH Devanagari Extra"/>
+                <w:color w:val="000000"/>
+                <w:szCs w:val="32"/>
+              </w:rPr>
+              <w:t>P20</w:t>
             </w:r>
             <w:r>
               <w:rPr>
@@ -1073,6 +1093,7 @@
               </w:rPr>
               <w:t>(</w:t>
             </w:r>
+            <w:proofErr w:type="gramStart"/>
             <w:r>
               <w:rPr>
                 <w:rFonts w:cs="BRH Devanagari Extra"/>
@@ -1096,7 +1117,16 @@
                 <w:color w:val="000000"/>
                 <w:szCs w:val="32"/>
               </w:rPr>
-              <w:t>[P20</w:t>
+              <w:t>[</w:t>
+            </w:r>
+            <w:proofErr w:type="gramEnd"/>
+            <w:r>
+              <w:rPr>
+                <w:rFonts w:cs="BRH Devanagari Extra"/>
+                <w:color w:val="000000"/>
+                <w:szCs w:val="32"/>
+              </w:rPr>
+              <w:t>P20</w:t>
             </w:r>
             <w:r>
               <w:rPr>
@@ -1468,6 +1498,7 @@
               </w:rPr>
               <w:t>(</w:t>
             </w:r>
+            <w:proofErr w:type="gramStart"/>
             <w:r>
               <w:rPr>
                 <w:rFonts w:cs="BRH Devanagari Extra"/>
@@ -1491,7 +1522,16 @@
                 <w:color w:val="000000"/>
                 <w:szCs w:val="32"/>
               </w:rPr>
-              <w:t>[P20</w:t>
+              <w:t>[</w:t>
+            </w:r>
+            <w:proofErr w:type="gramEnd"/>
+            <w:r>
+              <w:rPr>
+                <w:rFonts w:cs="BRH Devanagari Extra"/>
+                <w:color w:val="000000"/>
+                <w:szCs w:val="32"/>
+              </w:rPr>
+              <w:t>P20</w:t>
             </w:r>
             <w:r>
               <w:rPr>

</xml_diff>